<commit_message>
Nagyon kínos ragozási hiba
</commit_message>
<xml_diff>
--- a/templ_02_0_KZS.docx
+++ b/templ_02_0_KZS.docx
@@ -4101,7 +4101,21 @@
               <w:rPr>
                 <w:color w:val="000000"/>
               </w:rPr>
-              <w:t xml:space="preserve"> megpróbál lerakni egy gombatestet ami nem fog megjelenni.</w:t>
+              <w:t xml:space="preserve"> megpróbál lerakni egy </w:t>
+            </w:r>
+            <w:proofErr w:type="gramStart"/>
+            <w:r>
+              <w:rPr>
+                <w:color w:val="000000"/>
+              </w:rPr>
+              <w:t>gombatestet</w:t>
+            </w:r>
+            <w:proofErr w:type="gramEnd"/>
+            <w:r>
+              <w:rPr>
+                <w:color w:val="000000"/>
+              </w:rPr>
+              <w:t xml:space="preserve"> ami nem fog megjelenni.</w:t>
             </w:r>
           </w:p>
         </w:tc>
@@ -10185,7 +10199,21 @@
               <w:rPr>
                 <w:color w:val="000000"/>
               </w:rPr>
-              <w:t>„20.0.2”-es</w:t>
+              <w:t>„</w:t>
+            </w:r>
+            <w:proofErr w:type="gramStart"/>
+            <w:r>
+              <w:rPr>
+                <w:color w:val="000000"/>
+              </w:rPr>
+              <w:t>20.0.2”-</w:t>
+            </w:r>
+            <w:proofErr w:type="gramEnd"/>
+            <w:r>
+              <w:rPr>
+                <w:color w:val="000000"/>
+              </w:rPr>
+              <w:t>es</w:t>
             </w:r>
             <w:r>
               <w:rPr>
@@ -11427,7 +11455,15 @@
         <w:pStyle w:val="magyarazat"/>
       </w:pPr>
       <w:r>
-        <w:t>[Tartalmaznia kell a projekt végrehajtásának lépéseit, a lépések, eredmények határidejét, az egyes feladatok elvégzéséért felelős személyek nevét és beosztását, a szükséges erőforrásokat, stb. Meg kell adni a csoportmunkát támogató eszközöket, a választott technikákat! Definiálni kell, hogy hogyan történik a dokumentumok és a forráskód megosztása!]</w:t>
+        <w:t xml:space="preserve">[Tartalmaznia kell a projekt végrehajtásának lépéseit, a lépések, eredmények határidejét, az egyes feladatok elvégzéséért felelős személyek nevét és beosztását, a szükséges </w:t>
+      </w:r>
+      <w:proofErr w:type="gramStart"/>
+      <w:r>
+        <w:t>erőforrásokat,</w:t>
+      </w:r>
+      <w:proofErr w:type="gramEnd"/>
+      <w:r>
+        <w:t xml:space="preserve"> stb. Meg kell adni a csoportmunkát támogató eszközöket, a választott technikákat! Definiálni kell, hogy hogyan történik a dokumentumok és a forráskód megosztása!]</w:t>
       </w:r>
     </w:p>
     <w:p>
@@ -12055,14 +12091,15 @@
       <w:r>
         <w:t xml:space="preserve">egyhangú döntéssel </w:t>
       </w:r>
-      <w:proofErr w:type="spellStart"/>
       <w:r>
         <w:t>kiszavazhatj</w:t>
       </w:r>
       <w:r>
-        <w:t>ék</w:t>
-      </w:r>
-      <w:proofErr w:type="spellEnd"/>
+        <w:t>á</w:t>
+      </w:r>
+      <w:r>
+        <w:t>k</w:t>
+      </w:r>
       <w:r>
         <w:t xml:space="preserve">. </w:t>
       </w:r>
@@ -12133,7 +12170,27 @@
           <w:color w:val="0070C0"/>
           <w:lang w:bidi="he-IL"/>
         </w:rPr>
-        <w:t>A napló bejegyzésekből áll. Minden bejegyzésnek tartalmaznia kell:</w:t>
+        <w:t xml:space="preserve">A </w:t>
+      </w:r>
+      <w:proofErr w:type="gramStart"/>
+      <w:r>
+        <w:rPr>
+          <w:i/>
+          <w:iCs/>
+          <w:color w:val="0070C0"/>
+          <w:lang w:bidi="he-IL"/>
+        </w:rPr>
+        <w:t>napló bejegyzésekből</w:t>
+      </w:r>
+      <w:proofErr w:type="gramEnd"/>
+      <w:r>
+        <w:rPr>
+          <w:i/>
+          <w:iCs/>
+          <w:color w:val="0070C0"/>
+          <w:lang w:bidi="he-IL"/>
+        </w:rPr>
+        <w:t xml:space="preserve"> áll. Minden bejegyzésnek tartalmaznia kell:</w:t>
       </w:r>
     </w:p>
     <w:p>

</xml_diff>